<commit_message>
More cleanup of diagrams
</commit_message>
<xml_diff>
--- a/deliverables/Report/CZ2002 Report.docx
+++ b/deliverables/Report/CZ2002 Report.docx
@@ -13,8 +13,6 @@
           <w:szCs w:val="24"/>
         </w:rPr>
       </w:pPr>
-      <w:bookmarkStart w:id="0" w:name="_GoBack"/>
-      <w:bookmarkEnd w:id="0"/>
       <w:r>
         <w:rPr>
           <w:rFonts w:ascii="Times New Roman" w:hAnsi="Times New Roman" w:cs="Times New Roman"/>
@@ -694,6 +692,7 @@
         </w:rPr>
         <w:t>19</w:t>
       </w:r>
+      <w:proofErr w:type="gramStart"/>
       <w:r>
         <w:rPr>
           <w:rFonts w:ascii="Times New Roman" w:hAnsi="Times New Roman" w:cs="Times New Roman"/>
@@ -723,7 +722,18 @@
           <w:szCs w:val="24"/>
           <w:u w:val="single"/>
         </w:rPr>
-        <w:t xml:space="preserve"> April 2019</w:t>
+        <w:t xml:space="preserve"> April</w:t>
+      </w:r>
+      <w:proofErr w:type="gramEnd"/>
+      <w:r>
+        <w:rPr>
+          <w:rFonts w:ascii="Times New Roman" w:hAnsi="Times New Roman" w:cs="Times New Roman"/>
+          <w:b/>
+          <w:sz w:val="36"/>
+          <w:szCs w:val="24"/>
+          <w:u w:val="single"/>
+        </w:rPr>
+        <w:t xml:space="preserve"> 2019</w:t>
       </w:r>
     </w:p>
     <w:p>
@@ -1112,7 +1122,7 @@
             </w:rPr>
             <w:fldChar w:fldCharType="separate"/>
           </w:r>
-          <w:hyperlink w:anchor="_Toc6513340" w:history="1">
+          <w:hyperlink w:anchor="_Toc6530564" w:history="1">
             <w:r>
               <w:rPr>
                 <w:rStyle w:val="Hyperlink"/>
@@ -1159,7 +1169,7 @@
                 <w:noProof/>
                 <w:webHidden/>
               </w:rPr>
-              <w:instrText xml:space="preserve"> PAGEREF _Toc6513340 \h </w:instrText>
+              <w:instrText xml:space="preserve"> PAGEREF _Toc6530564 \h </w:instrText>
             </w:r>
             <w:r>
               <w:rPr>
@@ -1206,7 +1216,7 @@
               <w:sz w:val="22"/>
             </w:rPr>
           </w:pPr>
-          <w:hyperlink w:anchor="_Toc6513341" w:history="1">
+          <w:hyperlink w:anchor="_Toc6530565" w:history="1">
             <w:r>
               <w:rPr>
                 <w:rStyle w:val="Hyperlink"/>
@@ -1253,7 +1263,7 @@
                 <w:noProof/>
                 <w:webHidden/>
               </w:rPr>
-              <w:instrText xml:space="preserve"> PAGEREF _Toc6513341 \h </w:instrText>
+              <w:instrText xml:space="preserve"> PAGEREF _Toc6530565 \h </w:instrText>
             </w:r>
             <w:r>
               <w:rPr>
@@ -1300,7 +1310,7 @@
               <w:sz w:val="22"/>
             </w:rPr>
           </w:pPr>
-          <w:hyperlink w:anchor="_Toc6513342" w:history="1">
+          <w:hyperlink w:anchor="_Toc6530566" w:history="1">
             <w:r>
               <w:rPr>
                 <w:rStyle w:val="Hyperlink"/>
@@ -1347,7 +1357,7 @@
                 <w:noProof/>
                 <w:webHidden/>
               </w:rPr>
-              <w:instrText xml:space="preserve"> PAGEREF _Toc6513342 \h </w:instrText>
+              <w:instrText xml:space="preserve"> PAGEREF _Toc6530566 \h </w:instrText>
             </w:r>
             <w:r>
               <w:rPr>
@@ -1395,7 +1405,7 @@
               <w:sz w:val="22"/>
             </w:rPr>
           </w:pPr>
-          <w:hyperlink w:anchor="_Toc6513343" w:history="1">
+          <w:hyperlink w:anchor="_Toc6530567" w:history="1">
             <w:r>
               <w:rPr>
                 <w:rStyle w:val="Hyperlink"/>
@@ -1442,7 +1452,7 @@
                 <w:noProof/>
                 <w:webHidden/>
               </w:rPr>
-              <w:instrText xml:space="preserve"> PAGEREF _Toc6513343 \h </w:instrText>
+              <w:instrText xml:space="preserve"> PAGEREF _Toc6530567 \h </w:instrText>
             </w:r>
             <w:r>
               <w:rPr>
@@ -1490,7 +1500,7 @@
               <w:sz w:val="22"/>
             </w:rPr>
           </w:pPr>
-          <w:hyperlink w:anchor="_Toc6513344" w:history="1">
+          <w:hyperlink w:anchor="_Toc6530568" w:history="1">
             <w:r>
               <w:rPr>
                 <w:rStyle w:val="Hyperlink"/>
@@ -1537,7 +1547,7 @@
                 <w:noProof/>
                 <w:webHidden/>
               </w:rPr>
-              <w:instrText xml:space="preserve"> PAGEREF _Toc6513344 \h </w:instrText>
+              <w:instrText xml:space="preserve"> PAGEREF _Toc6530568 \h </w:instrText>
             </w:r>
             <w:r>
               <w:rPr>
@@ -1585,7 +1595,7 @@
               <w:sz w:val="22"/>
             </w:rPr>
           </w:pPr>
-          <w:hyperlink w:anchor="_Toc6513345" w:history="1">
+          <w:hyperlink w:anchor="_Toc6530569" w:history="1">
             <w:r>
               <w:rPr>
                 <w:rStyle w:val="Hyperlink"/>
@@ -1632,7 +1642,7 @@
                 <w:noProof/>
                 <w:webHidden/>
               </w:rPr>
-              <w:instrText xml:space="preserve"> PAGEREF _Toc6513345 \h </w:instrText>
+              <w:instrText xml:space="preserve"> PAGEREF _Toc6530569 \h </w:instrText>
             </w:r>
             <w:r>
               <w:rPr>
@@ -1680,7 +1690,7 @@
               <w:sz w:val="22"/>
             </w:rPr>
           </w:pPr>
-          <w:hyperlink w:anchor="_Toc6513346" w:history="1">
+          <w:hyperlink w:anchor="_Toc6530570" w:history="1">
             <w:r>
               <w:rPr>
                 <w:rStyle w:val="Hyperlink"/>
@@ -1727,7 +1737,7 @@
                 <w:noProof/>
                 <w:webHidden/>
               </w:rPr>
-              <w:instrText xml:space="preserve"> PAGEREF _Toc6513346 \h </w:instrText>
+              <w:instrText xml:space="preserve"> PAGEREF _Toc6530570 \h </w:instrText>
             </w:r>
             <w:r>
               <w:rPr>
@@ -1775,7 +1785,7 @@
               <w:sz w:val="22"/>
             </w:rPr>
           </w:pPr>
-          <w:hyperlink w:anchor="_Toc6513347" w:history="1">
+          <w:hyperlink w:anchor="_Toc6530571" w:history="1">
             <w:r>
               <w:rPr>
                 <w:rStyle w:val="Hyperlink"/>
@@ -1822,7 +1832,7 @@
                 <w:noProof/>
                 <w:webHidden/>
               </w:rPr>
-              <w:instrText xml:space="preserve"> PAGEREF _Toc6513347 \h </w:instrText>
+              <w:instrText xml:space="preserve"> PAGEREF _Toc6530571 \h </w:instrText>
             </w:r>
             <w:r>
               <w:rPr>
@@ -1870,7 +1880,7 @@
               <w:sz w:val="22"/>
             </w:rPr>
           </w:pPr>
-          <w:hyperlink w:anchor="_Toc6513348" w:history="1">
+          <w:hyperlink w:anchor="_Toc6530572" w:history="1">
             <w:r>
               <w:rPr>
                 <w:rStyle w:val="Hyperlink"/>
@@ -1917,7 +1927,7 @@
                 <w:noProof/>
                 <w:webHidden/>
               </w:rPr>
-              <w:instrText xml:space="preserve"> PAGEREF _Toc6513348 \h </w:instrText>
+              <w:instrText xml:space="preserve"> PAGEREF _Toc6530572 \h </w:instrText>
             </w:r>
             <w:r>
               <w:rPr>
@@ -1965,7 +1975,7 @@
               <w:sz w:val="22"/>
             </w:rPr>
           </w:pPr>
-          <w:hyperlink w:anchor="_Toc6513349" w:history="1">
+          <w:hyperlink w:anchor="_Toc6530573" w:history="1">
             <w:r>
               <w:rPr>
                 <w:rStyle w:val="Hyperlink"/>
@@ -2012,7 +2022,7 @@
                 <w:noProof/>
                 <w:webHidden/>
               </w:rPr>
-              <w:instrText xml:space="preserve"> PAGEREF _Toc6513349 \h </w:instrText>
+              <w:instrText xml:space="preserve"> PAGEREF _Toc6530573 \h </w:instrText>
             </w:r>
             <w:r>
               <w:rPr>
@@ -2060,7 +2070,7 @@
               <w:sz w:val="22"/>
             </w:rPr>
           </w:pPr>
-          <w:hyperlink w:anchor="_Toc6513350" w:history="1">
+          <w:hyperlink w:anchor="_Toc6530574" w:history="1">
             <w:r>
               <w:rPr>
                 <w:rStyle w:val="Hyperlink"/>
@@ -2107,7 +2117,7 @@
                 <w:noProof/>
                 <w:webHidden/>
               </w:rPr>
-              <w:instrText xml:space="preserve"> PAGEREF _Toc6513350 \h </w:instrText>
+              <w:instrText xml:space="preserve"> PAGEREF _Toc6530574 \h </w:instrText>
             </w:r>
             <w:r>
               <w:rPr>
@@ -2155,7 +2165,7 @@
               <w:sz w:val="22"/>
             </w:rPr>
           </w:pPr>
-          <w:hyperlink w:anchor="_Toc6513351" w:history="1">
+          <w:hyperlink w:anchor="_Toc6530575" w:history="1">
             <w:r>
               <w:rPr>
                 <w:rStyle w:val="Hyperlink"/>
@@ -2202,7 +2212,7 @@
                 <w:noProof/>
                 <w:webHidden/>
               </w:rPr>
-              <w:instrText xml:space="preserve"> PAGEREF _Toc6513351 \h </w:instrText>
+              <w:instrText xml:space="preserve"> PAGEREF _Toc6530575 \h </w:instrText>
             </w:r>
             <w:r>
               <w:rPr>
@@ -2250,7 +2260,7 @@
               <w:sz w:val="22"/>
             </w:rPr>
           </w:pPr>
-          <w:hyperlink w:anchor="_Toc6513352" w:history="1">
+          <w:hyperlink w:anchor="_Toc6530576" w:history="1">
             <w:r>
               <w:rPr>
                 <w:rStyle w:val="Hyperlink"/>
@@ -2297,7 +2307,7 @@
                 <w:noProof/>
                 <w:webHidden/>
               </w:rPr>
-              <w:instrText xml:space="preserve"> PAGEREF _Toc6513352 \h </w:instrText>
+              <w:instrText xml:space="preserve"> PAGEREF _Toc6530576 \h </w:instrText>
             </w:r>
             <w:r>
               <w:rPr>
@@ -2345,7 +2355,7 @@
               <w:sz w:val="22"/>
             </w:rPr>
           </w:pPr>
-          <w:hyperlink w:anchor="_Toc6513353" w:history="1">
+          <w:hyperlink w:anchor="_Toc6530577" w:history="1">
             <w:r>
               <w:rPr>
                 <w:rStyle w:val="Hyperlink"/>
@@ -2392,7 +2402,7 @@
                 <w:noProof/>
                 <w:webHidden/>
               </w:rPr>
-              <w:instrText xml:space="preserve"> PAGEREF _Toc6513353 \h </w:instrText>
+              <w:instrText xml:space="preserve"> PAGEREF _Toc6530577 \h </w:instrText>
             </w:r>
             <w:r>
               <w:rPr>
@@ -2440,7 +2450,7 @@
               <w:sz w:val="22"/>
             </w:rPr>
           </w:pPr>
-          <w:hyperlink w:anchor="_Toc6513354" w:history="1">
+          <w:hyperlink w:anchor="_Toc6530578" w:history="1">
             <w:r>
               <w:rPr>
                 <w:rStyle w:val="Hyperlink"/>
@@ -2487,7 +2497,7 @@
                 <w:noProof/>
                 <w:webHidden/>
               </w:rPr>
-              <w:instrText xml:space="preserve"> PAGEREF _Toc6513354 \h </w:instrText>
+              <w:instrText xml:space="preserve"> PAGEREF _Toc6530578 \h </w:instrText>
             </w:r>
             <w:r>
               <w:rPr>
@@ -2535,7 +2545,7 @@
               <w:sz w:val="22"/>
             </w:rPr>
           </w:pPr>
-          <w:hyperlink w:anchor="_Toc6513355" w:history="1">
+          <w:hyperlink w:anchor="_Toc6530579" w:history="1">
             <w:r>
               <w:rPr>
                 <w:rStyle w:val="Hyperlink"/>
@@ -2582,7 +2592,7 @@
                 <w:noProof/>
                 <w:webHidden/>
               </w:rPr>
-              <w:instrText xml:space="preserve"> PAGEREF _Toc6513355 \h </w:instrText>
+              <w:instrText xml:space="preserve"> PAGEREF _Toc6530579 \h </w:instrText>
             </w:r>
             <w:r>
               <w:rPr>
@@ -2629,7 +2639,7 @@
               <w:sz w:val="22"/>
             </w:rPr>
           </w:pPr>
-          <w:hyperlink w:anchor="_Toc6513356" w:history="1">
+          <w:hyperlink w:anchor="_Toc6530580" w:history="1">
             <w:r>
               <w:rPr>
                 <w:rStyle w:val="Hyperlink"/>
@@ -2652,7 +2662,7 @@
                 <w:rFonts w:ascii="Times New Roman" w:hAnsi="Times New Roman" w:cs="Times New Roman"/>
                 <w:noProof/>
               </w:rPr>
-              <w:t>UML Class Diagram for RRPSS</w:t>
+              <w:t>UML Class Diagram for RRPSS (separate file outside of report)</w:t>
             </w:r>
             <w:r>
               <w:rPr>
@@ -2676,7 +2686,7 @@
                 <w:noProof/>
                 <w:webHidden/>
               </w:rPr>
-              <w:instrText xml:space="preserve"> PAGEREF _Toc6513356 \h </w:instrText>
+              <w:instrText xml:space="preserve"> PAGEREF _Toc6530580 \h </w:instrText>
             </w:r>
             <w:r>
               <w:rPr>
@@ -2723,7 +2733,7 @@
               <w:sz w:val="22"/>
             </w:rPr>
           </w:pPr>
-          <w:hyperlink w:anchor="_Toc6513357" w:history="1">
+          <w:hyperlink w:anchor="_Toc6530581" w:history="1">
             <w:r>
               <w:rPr>
                 <w:rStyle w:val="Hyperlink"/>
@@ -2746,7 +2756,7 @@
                 <w:rFonts w:ascii="Times New Roman" w:hAnsi="Times New Roman" w:cs="Times New Roman"/>
                 <w:noProof/>
               </w:rPr>
-              <w:t>Sequence Diagram for Print Bill Invoice</w:t>
+              <w:t>Sequence Diagram for Print Bill Invoice (separate file outside of report)</w:t>
             </w:r>
             <w:r>
               <w:rPr>
@@ -2770,7 +2780,7 @@
                 <w:noProof/>
                 <w:webHidden/>
               </w:rPr>
-              <w:instrText xml:space="preserve"> PAGEREF _Toc6513357 \h </w:instrText>
+              <w:instrText xml:space="preserve"> PAGEREF _Toc6530581 \h </w:instrText>
             </w:r>
             <w:r>
               <w:rPr>
@@ -2817,7 +2827,7 @@
               <w:sz w:val="22"/>
             </w:rPr>
           </w:pPr>
-          <w:hyperlink w:anchor="_Toc6513358" w:history="1">
+          <w:hyperlink w:anchor="_Toc6530582" w:history="1">
             <w:r>
               <w:rPr>
                 <w:rStyle w:val="Hyperlink"/>
@@ -2864,7 +2874,7 @@
                 <w:noProof/>
                 <w:webHidden/>
               </w:rPr>
-              <w:instrText xml:space="preserve"> PAGEREF _Toc6513358 \h </w:instrText>
+              <w:instrText xml:space="preserve"> PAGEREF _Toc6530582 \h </w:instrText>
             </w:r>
             <w:r>
               <w:rPr>
@@ -2912,7 +2922,7 @@
               <w:sz w:val="22"/>
             </w:rPr>
           </w:pPr>
-          <w:hyperlink w:anchor="_Toc6513359" w:history="1">
+          <w:hyperlink w:anchor="_Toc6530583" w:history="1">
             <w:r>
               <w:rPr>
                 <w:rStyle w:val="Hyperlink"/>
@@ -2959,7 +2969,7 @@
                 <w:noProof/>
                 <w:webHidden/>
               </w:rPr>
-              <w:instrText xml:space="preserve"> PAGEREF _Toc6513359 \h </w:instrText>
+              <w:instrText xml:space="preserve"> PAGEREF _Toc6530583 \h </w:instrText>
             </w:r>
             <w:r>
               <w:rPr>
@@ -3007,7 +3017,7 @@
               <w:sz w:val="22"/>
             </w:rPr>
           </w:pPr>
-          <w:hyperlink w:anchor="_Toc6513360" w:history="1">
+          <w:hyperlink w:anchor="_Toc6530584" w:history="1">
             <w:r>
               <w:rPr>
                 <w:rStyle w:val="Hyperlink"/>
@@ -3054,7 +3064,7 @@
                 <w:noProof/>
                 <w:webHidden/>
               </w:rPr>
-              <w:instrText xml:space="preserve"> PAGEREF _Toc6513360 \h </w:instrText>
+              <w:instrText xml:space="preserve"> PAGEREF _Toc6530584 \h </w:instrText>
             </w:r>
             <w:r>
               <w:rPr>
@@ -3102,7 +3112,7 @@
               <w:sz w:val="22"/>
             </w:rPr>
           </w:pPr>
-          <w:hyperlink w:anchor="_Toc6513361" w:history="1">
+          <w:hyperlink w:anchor="_Toc6530585" w:history="1">
             <w:r>
               <w:rPr>
                 <w:rStyle w:val="Hyperlink"/>
@@ -3149,7 +3159,7 @@
                 <w:noProof/>
                 <w:webHidden/>
               </w:rPr>
-              <w:instrText xml:space="preserve"> PAGEREF _Toc6513361 \h </w:instrText>
+              <w:instrText xml:space="preserve"> PAGEREF _Toc6530585 \h </w:instrText>
             </w:r>
             <w:r>
               <w:rPr>
@@ -3197,7 +3207,7 @@
               <w:sz w:val="22"/>
             </w:rPr>
           </w:pPr>
-          <w:hyperlink w:anchor="_Toc6513362" w:history="1">
+          <w:hyperlink w:anchor="_Toc6530586" w:history="1">
             <w:r>
               <w:rPr>
                 <w:rStyle w:val="Hyperlink"/>
@@ -3220,7 +3230,7 @@
                 <w:rFonts w:ascii="Times New Roman" w:hAnsi="Times New Roman" w:cs="Times New Roman"/>
                 <w:noProof/>
               </w:rPr>
-              <w:t>Print Bill Invoice</w:t>
+              <w:t>Checkout Order and Print Bill Invoice</w:t>
             </w:r>
             <w:r>
               <w:rPr>
@@ -3244,102 +3254,7 @@
                 <w:noProof/>
                 <w:webHidden/>
               </w:rPr>
-              <w:instrText xml:space="preserve"> PAGEREF _Toc6513362 \h </w:instrText>
-            </w:r>
-            <w:r>
-              <w:rPr>
-                <w:rFonts w:ascii="Times New Roman" w:hAnsi="Times New Roman" w:cs="Times New Roman"/>
-                <w:noProof/>
-                <w:webHidden/>
-              </w:rPr>
-            </w:r>
-            <w:r>
-              <w:rPr>
-                <w:rFonts w:ascii="Times New Roman" w:hAnsi="Times New Roman" w:cs="Times New Roman"/>
-                <w:noProof/>
-                <w:webHidden/>
-              </w:rPr>
-              <w:fldChar w:fldCharType="separate"/>
-            </w:r>
-            <w:r>
-              <w:rPr>
-                <w:rFonts w:ascii="Times New Roman" w:hAnsi="Times New Roman" w:cs="Times New Roman"/>
-                <w:noProof/>
-                <w:webHidden/>
-              </w:rPr>
-              <w:t>10</w:t>
-            </w:r>
-            <w:r>
-              <w:rPr>
-                <w:rFonts w:ascii="Times New Roman" w:hAnsi="Times New Roman" w:cs="Times New Roman"/>
-                <w:noProof/>
-                <w:webHidden/>
-              </w:rPr>
-              <w:fldChar w:fldCharType="end"/>
-            </w:r>
-          </w:hyperlink>
-        </w:p>
-        <w:p>
-          <w:pPr>
-            <w:pStyle w:val="TOC3"/>
-            <w:tabs>
-              <w:tab w:val="left" w:pos="1320"/>
-              <w:tab w:val="right" w:leader="dot" w:pos="9016"/>
-            </w:tabs>
-            <w:rPr>
-              <w:rFonts w:ascii="Times New Roman" w:hAnsi="Times New Roman" w:cs="Times New Roman"/>
-              <w:noProof/>
-              <w:sz w:val="22"/>
-            </w:rPr>
-          </w:pPr>
-          <w:hyperlink w:anchor="_Toc6513363" w:history="1">
-            <w:r>
-              <w:rPr>
-                <w:rStyle w:val="Hyperlink"/>
-                <w:rFonts w:ascii="Times New Roman" w:hAnsi="Times New Roman" w:cs="Times New Roman"/>
-                <w:noProof/>
-              </w:rPr>
-              <w:t>6.4.1.</w:t>
-            </w:r>
-            <w:r>
-              <w:rPr>
-                <w:rFonts w:ascii="Times New Roman" w:hAnsi="Times New Roman" w:cs="Times New Roman"/>
-                <w:noProof/>
-                <w:sz w:val="22"/>
-              </w:rPr>
-              <w:tab/>
-            </w:r>
-            <w:r>
-              <w:rPr>
-                <w:rStyle w:val="Hyperlink"/>
-                <w:rFonts w:ascii="Times New Roman" w:hAnsi="Times New Roman" w:cs="Times New Roman"/>
-                <w:noProof/>
-              </w:rPr>
-              <w:t>Checkout Order</w:t>
-            </w:r>
-            <w:r>
-              <w:rPr>
-                <w:rFonts w:ascii="Times New Roman" w:hAnsi="Times New Roman" w:cs="Times New Roman"/>
-                <w:noProof/>
-                <w:webHidden/>
-              </w:rPr>
-              <w:tab/>
-            </w:r>
-            <w:r>
-              <w:rPr>
-                <w:rFonts w:ascii="Times New Roman" w:hAnsi="Times New Roman" w:cs="Times New Roman"/>
-                <w:noProof/>
-                <w:webHidden/>
-              </w:rPr>
-              <w:fldChar w:fldCharType="begin"/>
-            </w:r>
-            <w:r>
-              <w:rPr>
-                <w:rFonts w:ascii="Times New Roman" w:hAnsi="Times New Roman" w:cs="Times New Roman"/>
-                <w:noProof/>
-                <w:webHidden/>
-              </w:rPr>
-              <w:instrText xml:space="preserve"> PAGEREF _Toc6513363 \h </w:instrText>
+              <w:instrText xml:space="preserve"> PAGEREF _Toc6530586 \h </w:instrText>
             </w:r>
             <w:r>
               <w:rPr>
@@ -3387,7 +3302,7 @@
               <w:sz w:val="22"/>
             </w:rPr>
           </w:pPr>
-          <w:hyperlink w:anchor="_Toc6513364" w:history="1">
+          <w:hyperlink w:anchor="_Toc6530587" w:history="1">
             <w:r>
               <w:rPr>
                 <w:rStyle w:val="Hyperlink"/>
@@ -3434,7 +3349,7 @@
                 <w:noProof/>
                 <w:webHidden/>
               </w:rPr>
-              <w:instrText xml:space="preserve"> PAGEREF _Toc6513364 \h </w:instrText>
+              <w:instrText xml:space="preserve"> PAGEREF _Toc6530587 \h </w:instrText>
             </w:r>
             <w:r>
               <w:rPr>
@@ -3457,7 +3372,7 @@
                 <w:noProof/>
                 <w:webHidden/>
               </w:rPr>
-              <w:t>11</w:t>
+              <w:t>10</w:t>
             </w:r>
             <w:r>
               <w:rPr>
@@ -3482,7 +3397,7 @@
               <w:sz w:val="22"/>
             </w:rPr>
           </w:pPr>
-          <w:hyperlink w:anchor="_Toc6513365" w:history="1">
+          <w:hyperlink w:anchor="_Toc6530588" w:history="1">
             <w:r>
               <w:rPr>
                 <w:rStyle w:val="Hyperlink"/>
@@ -3529,7 +3444,7 @@
                 <w:noProof/>
                 <w:webHidden/>
               </w:rPr>
-              <w:instrText xml:space="preserve"> PAGEREF _Toc6513365 \h </w:instrText>
+              <w:instrText xml:space="preserve"> PAGEREF _Toc6530588 \h </w:instrText>
             </w:r>
             <w:r>
               <w:rPr>
@@ -3577,7 +3492,7 @@
               <w:sz w:val="22"/>
             </w:rPr>
           </w:pPr>
-          <w:hyperlink w:anchor="_Toc6513366" w:history="1">
+          <w:hyperlink w:anchor="_Toc6530589" w:history="1">
             <w:r>
               <w:rPr>
                 <w:rStyle w:val="Hyperlink"/>
@@ -3624,7 +3539,7 @@
                 <w:noProof/>
                 <w:webHidden/>
               </w:rPr>
-              <w:instrText xml:space="preserve"> PAGEREF _Toc6513366 \h </w:instrText>
+              <w:instrText xml:space="preserve"> PAGEREF _Toc6530589 \h </w:instrText>
             </w:r>
             <w:r>
               <w:rPr>
@@ -3685,7 +3600,7 @@
           <w:szCs w:val="24"/>
         </w:rPr>
       </w:pPr>
-      <w:bookmarkStart w:id="1" w:name="_Toc6452392"/>
+      <w:bookmarkStart w:id="0" w:name="_Toc6452392"/>
       <w:r>
         <w:rPr>
           <w:rFonts w:cs="Times New Roman"/>
@@ -3703,7 +3618,7 @@
           <w:szCs w:val="24"/>
         </w:rPr>
       </w:pPr>
-      <w:bookmarkStart w:id="2" w:name="_Toc6513340"/>
+      <w:bookmarkStart w:id="1" w:name="_Toc6530564"/>
       <w:r>
         <w:rPr>
           <w:rFonts w:cs="Times New Roman"/>
@@ -3712,8 +3627,8 @@
         <w:lastRenderedPageBreak/>
         <w:t>Application Overview</w:t>
       </w:r>
+      <w:bookmarkEnd w:id="0"/>
       <w:bookmarkEnd w:id="1"/>
-      <w:bookmarkEnd w:id="2"/>
     </w:p>
     <w:p>
       <w:pPr>
@@ -3754,8 +3669,8 @@
           <w:szCs w:val="24"/>
         </w:rPr>
       </w:pPr>
-      <w:bookmarkStart w:id="3" w:name="_Toc6452393"/>
-      <w:bookmarkStart w:id="4" w:name="_Toc6513341"/>
+      <w:bookmarkStart w:id="2" w:name="_Toc6452393"/>
+      <w:bookmarkStart w:id="3" w:name="_Toc6530565"/>
       <w:r>
         <w:rPr>
           <w:rFonts w:cs="Times New Roman"/>
@@ -3763,8 +3678,8 @@
         </w:rPr>
         <w:t>Assumptions Made in Accordance to Application</w:t>
       </w:r>
+      <w:bookmarkEnd w:id="2"/>
       <w:bookmarkEnd w:id="3"/>
-      <w:bookmarkEnd w:id="4"/>
     </w:p>
     <w:p>
       <w:pPr>
@@ -4027,8 +3942,8 @@
           <w:szCs w:val="24"/>
         </w:rPr>
       </w:pPr>
-      <w:bookmarkStart w:id="5" w:name="_Toc6452394"/>
-      <w:bookmarkStart w:id="6" w:name="_Toc6513342"/>
+      <w:bookmarkStart w:id="4" w:name="_Toc6452394"/>
+      <w:bookmarkStart w:id="5" w:name="_Toc6530566"/>
       <w:r>
         <w:rPr>
           <w:rFonts w:cs="Times New Roman"/>
@@ -4036,8 +3951,8 @@
         </w:rPr>
         <w:t>Design Considerations</w:t>
       </w:r>
+      <w:bookmarkEnd w:id="4"/>
       <w:bookmarkEnd w:id="5"/>
-      <w:bookmarkEnd w:id="6"/>
     </w:p>
     <w:p>
       <w:pPr>
@@ -4088,8 +4003,8 @@
           <w:rFonts w:cs="Times New Roman"/>
         </w:rPr>
       </w:pPr>
-      <w:bookmarkStart w:id="7" w:name="_Toc6452395"/>
-      <w:bookmarkStart w:id="8" w:name="_Toc6513343"/>
+      <w:bookmarkStart w:id="6" w:name="_Toc6452395"/>
+      <w:bookmarkStart w:id="7" w:name="_Toc6530567"/>
       <w:r>
         <w:rPr>
           <w:rFonts w:cs="Times New Roman"/>
@@ -4102,8 +4017,8 @@
         </w:rPr>
         <w:t xml:space="preserve"> Approach</w:t>
       </w:r>
+      <w:bookmarkEnd w:id="6"/>
       <w:bookmarkEnd w:id="7"/>
-      <w:bookmarkEnd w:id="8"/>
     </w:p>
     <w:p>
       <w:pPr>
@@ -4169,16 +4084,16 @@
           <w:rFonts w:cs="Times New Roman"/>
         </w:rPr>
       </w:pPr>
-      <w:bookmarkStart w:id="9" w:name="_Toc6452396"/>
-      <w:bookmarkStart w:id="10" w:name="_Toc6513344"/>
+      <w:bookmarkStart w:id="8" w:name="_Toc6452396"/>
+      <w:bookmarkStart w:id="9" w:name="_Toc6530568"/>
       <w:r>
         <w:rPr>
           <w:rFonts w:cs="Times New Roman"/>
         </w:rPr>
         <w:t>Single-Responsibility Principle</w:t>
       </w:r>
+      <w:bookmarkEnd w:id="8"/>
       <w:bookmarkEnd w:id="9"/>
-      <w:bookmarkEnd w:id="10"/>
     </w:p>
     <w:p>
       <w:pPr>
@@ -4230,8 +4145,8 @@
           <w:rFonts w:cs="Times New Roman"/>
         </w:rPr>
       </w:pPr>
-      <w:bookmarkStart w:id="11" w:name="_Toc6452397"/>
-      <w:bookmarkStart w:id="12" w:name="_Toc6513345"/>
+      <w:bookmarkStart w:id="10" w:name="_Toc6452397"/>
+      <w:bookmarkStart w:id="11" w:name="_Toc6530569"/>
       <w:r>
         <w:rPr>
           <w:rFonts w:cs="Times New Roman"/>
@@ -4239,8 +4154,8 @@
         <w:lastRenderedPageBreak/>
         <w:t>Open-Closed Principle</w:t>
       </w:r>
+      <w:bookmarkEnd w:id="10"/>
       <w:bookmarkEnd w:id="11"/>
-      <w:bookmarkEnd w:id="12"/>
     </w:p>
     <w:p>
       <w:pPr>
@@ -4301,7 +4216,23 @@
           <w:rFonts w:ascii="Times New Roman" w:hAnsi="Times New Roman" w:cs="Times New Roman"/>
           <w:szCs w:val="24"/>
         </w:rPr>
-        <w:t>For example, the Table class has the enumerator class of TableSeats, to determine how many seats are there at that table. The team</w:t>
+        <w:t xml:space="preserve">For example, the Table class has the enumerator class of </w:t>
+      </w:r>
+      <w:proofErr w:type="spellStart"/>
+      <w:r>
+        <w:rPr>
+          <w:rFonts w:ascii="Times New Roman" w:hAnsi="Times New Roman" w:cs="Times New Roman"/>
+          <w:szCs w:val="24"/>
+        </w:rPr>
+        <w:t>TableSeats</w:t>
+      </w:r>
+      <w:proofErr w:type="spellEnd"/>
+      <w:r>
+        <w:rPr>
+          <w:rFonts w:ascii="Times New Roman" w:hAnsi="Times New Roman" w:cs="Times New Roman"/>
+          <w:szCs w:val="24"/>
+        </w:rPr>
+        <w:t>, to determine how many seats are there at that table. The team</w:t>
       </w:r>
       <w:r>
         <w:rPr>
@@ -4337,16 +4268,24 @@
           <w:rFonts w:cs="Times New Roman"/>
         </w:rPr>
       </w:pPr>
-      <w:bookmarkStart w:id="13" w:name="_Toc6452398"/>
-      <w:bookmarkStart w:id="14" w:name="_Toc6513346"/>
+      <w:bookmarkStart w:id="12" w:name="_Toc6452398"/>
+      <w:bookmarkStart w:id="13" w:name="_Toc6530570"/>
+      <w:proofErr w:type="spellStart"/>
       <w:r>
         <w:rPr>
           <w:rFonts w:cs="Times New Roman"/>
         </w:rPr>
-        <w:t>Liskov Substitution Principle</w:t>
-      </w:r>
+        <w:t>Liskov</w:t>
+      </w:r>
+      <w:proofErr w:type="spellEnd"/>
+      <w:r>
+        <w:rPr>
+          <w:rFonts w:cs="Times New Roman"/>
+        </w:rPr>
+        <w:t xml:space="preserve"> Substitution Principle</w:t>
+      </w:r>
+      <w:bookmarkEnd w:id="12"/>
       <w:bookmarkEnd w:id="13"/>
-      <w:bookmarkEnd w:id="14"/>
     </w:p>
     <w:p>
       <w:pPr>
@@ -4362,7 +4301,23 @@
           <w:rFonts w:ascii="Times New Roman" w:hAnsi="Times New Roman" w:cs="Times New Roman"/>
           <w:szCs w:val="24"/>
         </w:rPr>
-        <w:t xml:space="preserve">The Liskov Substitution Principle </w:t>
+        <w:t xml:space="preserve">The </w:t>
+      </w:r>
+      <w:proofErr w:type="spellStart"/>
+      <w:r>
+        <w:rPr>
+          <w:rFonts w:ascii="Times New Roman" w:hAnsi="Times New Roman" w:cs="Times New Roman"/>
+          <w:szCs w:val="24"/>
+        </w:rPr>
+        <w:t>Liskov</w:t>
+      </w:r>
+      <w:proofErr w:type="spellEnd"/>
+      <w:r>
+        <w:rPr>
+          <w:rFonts w:ascii="Times New Roman" w:hAnsi="Times New Roman" w:cs="Times New Roman"/>
+          <w:szCs w:val="24"/>
+        </w:rPr>
+        <w:t xml:space="preserve"> Substitution Principle </w:t>
       </w:r>
       <w:r>
         <w:rPr>
@@ -4393,7 +4348,39 @@
           <w:rFonts w:ascii="Times New Roman" w:hAnsi="Times New Roman" w:cs="Times New Roman"/>
           <w:szCs w:val="24"/>
         </w:rPr>
-        <w:t xml:space="preserve">For example, the team has implemented the BaseMenuUI class, with many menu UI classes inheriting from the BaseMenuUI class. </w:t>
+        <w:t xml:space="preserve">For example, the team has implemented the </w:t>
+      </w:r>
+      <w:proofErr w:type="spellStart"/>
+      <w:r>
+        <w:rPr>
+          <w:rFonts w:ascii="Times New Roman" w:hAnsi="Times New Roman" w:cs="Times New Roman"/>
+          <w:szCs w:val="24"/>
+        </w:rPr>
+        <w:t>BaseMenuUI</w:t>
+      </w:r>
+      <w:proofErr w:type="spellEnd"/>
+      <w:r>
+        <w:rPr>
+          <w:rFonts w:ascii="Times New Roman" w:hAnsi="Times New Roman" w:cs="Times New Roman"/>
+          <w:szCs w:val="24"/>
+        </w:rPr>
+        <w:t xml:space="preserve"> class, with many menu UI classes inheriting from the </w:t>
+      </w:r>
+      <w:proofErr w:type="spellStart"/>
+      <w:r>
+        <w:rPr>
+          <w:rFonts w:ascii="Times New Roman" w:hAnsi="Times New Roman" w:cs="Times New Roman"/>
+          <w:szCs w:val="24"/>
+        </w:rPr>
+        <w:t>BaseMenuUI</w:t>
+      </w:r>
+      <w:proofErr w:type="spellEnd"/>
+      <w:r>
+        <w:rPr>
+          <w:rFonts w:ascii="Times New Roman" w:hAnsi="Times New Roman" w:cs="Times New Roman"/>
+          <w:szCs w:val="24"/>
+        </w:rPr>
+        <w:t xml:space="preserve"> class. </w:t>
       </w:r>
       <w:r>
         <w:rPr>
@@ -4414,7 +4401,23 @@
           <w:rFonts w:ascii="Times New Roman" w:hAnsi="Times New Roman" w:cs="Times New Roman"/>
           <w:szCs w:val="24"/>
         </w:rPr>
-        <w:t xml:space="preserve"> as expected of the BaseMenuUI – to ensure the menu flow of each function of the RRPSS</w:t>
+        <w:t xml:space="preserve"> as expected of the </w:t>
+      </w:r>
+      <w:proofErr w:type="spellStart"/>
+      <w:r>
+        <w:rPr>
+          <w:rFonts w:ascii="Times New Roman" w:hAnsi="Times New Roman" w:cs="Times New Roman"/>
+          <w:szCs w:val="24"/>
+        </w:rPr>
+        <w:t>BaseMenuUI</w:t>
+      </w:r>
+      <w:proofErr w:type="spellEnd"/>
+      <w:r>
+        <w:rPr>
+          <w:rFonts w:ascii="Times New Roman" w:hAnsi="Times New Roman" w:cs="Times New Roman"/>
+          <w:szCs w:val="24"/>
+        </w:rPr>
+        <w:t xml:space="preserve"> – to ensure the menu flow of each function of the RRPSS</w:t>
       </w:r>
       <w:r>
         <w:rPr>
@@ -4436,16 +4439,16 @@
           <w:rFonts w:cs="Times New Roman"/>
         </w:rPr>
       </w:pPr>
-      <w:bookmarkStart w:id="15" w:name="_Toc6452399"/>
-      <w:bookmarkStart w:id="16" w:name="_Toc6513347"/>
+      <w:bookmarkStart w:id="14" w:name="_Toc6452399"/>
+      <w:bookmarkStart w:id="15" w:name="_Toc6530571"/>
       <w:r>
         <w:rPr>
           <w:rFonts w:cs="Times New Roman"/>
         </w:rPr>
         <w:t>Interface Segregation Principle</w:t>
       </w:r>
+      <w:bookmarkEnd w:id="14"/>
       <w:bookmarkEnd w:id="15"/>
-      <w:bookmarkEnd w:id="16"/>
     </w:p>
     <w:p>
       <w:pPr>
@@ -4478,7 +4481,23 @@
           <w:rFonts w:ascii="Times New Roman" w:hAnsi="Times New Roman" w:cs="Times New Roman"/>
           <w:szCs w:val="24"/>
         </w:rPr>
-        <w:t xml:space="preserve">In the application, the only classes that implements an interface class is the comma-separated values (CSV) helper classes, which implement ICsvSerialisable, as each CSV helper class has their own </w:t>
+        <w:t xml:space="preserve">In the application, the only classes that implements an interface class is the comma-separated values (CSV) helper classes, which implement </w:t>
+      </w:r>
+      <w:proofErr w:type="spellStart"/>
+      <w:r>
+        <w:rPr>
+          <w:rFonts w:ascii="Times New Roman" w:hAnsi="Times New Roman" w:cs="Times New Roman"/>
+          <w:szCs w:val="24"/>
+        </w:rPr>
+        <w:t>ICsvSerialisable</w:t>
+      </w:r>
+      <w:proofErr w:type="spellEnd"/>
+      <w:r>
+        <w:rPr>
+          <w:rFonts w:ascii="Times New Roman" w:hAnsi="Times New Roman" w:cs="Times New Roman"/>
+          <w:szCs w:val="24"/>
+        </w:rPr>
+        <w:t xml:space="preserve">, as each CSV helper class has their own </w:t>
       </w:r>
       <w:r>
         <w:rPr>
@@ -4506,7 +4525,23 @@
           <w:rFonts w:ascii="Times New Roman" w:hAnsi="Times New Roman" w:cs="Times New Roman"/>
           <w:szCs w:val="24"/>
         </w:rPr>
-        <w:t xml:space="preserve">. ICsvSerialisable </w:t>
+        <w:t xml:space="preserve">. </w:t>
+      </w:r>
+      <w:proofErr w:type="spellStart"/>
+      <w:r>
+        <w:rPr>
+          <w:rFonts w:ascii="Times New Roman" w:hAnsi="Times New Roman" w:cs="Times New Roman"/>
+          <w:szCs w:val="24"/>
+        </w:rPr>
+        <w:t>ICsvSerialisable</w:t>
+      </w:r>
+      <w:proofErr w:type="spellEnd"/>
+      <w:r>
+        <w:rPr>
+          <w:rFonts w:ascii="Times New Roman" w:hAnsi="Times New Roman" w:cs="Times New Roman"/>
+          <w:szCs w:val="24"/>
+        </w:rPr>
+        <w:t xml:space="preserve"> </w:t>
       </w:r>
       <w:r>
         <w:rPr>
@@ -4563,16 +4598,16 @@
           <w:rFonts w:cs="Times New Roman"/>
         </w:rPr>
       </w:pPr>
-      <w:bookmarkStart w:id="17" w:name="_Toc6452400"/>
-      <w:bookmarkStart w:id="18" w:name="_Toc6513348"/>
+      <w:bookmarkStart w:id="16" w:name="_Toc6452400"/>
+      <w:bookmarkStart w:id="17" w:name="_Toc6530572"/>
       <w:r>
         <w:rPr>
           <w:rFonts w:cs="Times New Roman"/>
         </w:rPr>
         <w:t>Dependency Injection Principle</w:t>
       </w:r>
+      <w:bookmarkEnd w:id="16"/>
       <w:bookmarkEnd w:id="17"/>
-      <w:bookmarkEnd w:id="18"/>
     </w:p>
     <w:p>
       <w:pPr>
@@ -4605,7 +4640,23 @@
           <w:rFonts w:ascii="Times New Roman" w:hAnsi="Times New Roman" w:cs="Times New Roman"/>
           <w:szCs w:val="24"/>
         </w:rPr>
-        <w:t xml:space="preserve">One of the ways we have implemented this is with Interface Injection. This can be found in all our classes that we require to be serializable such as the Invoices, RestaurantItems, </w:t>
+        <w:t xml:space="preserve">One of the ways we have implemented this is with Interface Injection. This can be found in all our classes that we require to be serializable such as the Invoices, </w:t>
+      </w:r>
+      <w:proofErr w:type="spellStart"/>
+      <w:r>
+        <w:rPr>
+          <w:rFonts w:ascii="Times New Roman" w:hAnsi="Times New Roman" w:cs="Times New Roman"/>
+          <w:szCs w:val="24"/>
+        </w:rPr>
+        <w:t>RestaurantItems</w:t>
+      </w:r>
+      <w:proofErr w:type="spellEnd"/>
+      <w:r>
+        <w:rPr>
+          <w:rFonts w:ascii="Times New Roman" w:hAnsi="Times New Roman" w:cs="Times New Roman"/>
+          <w:szCs w:val="24"/>
+        </w:rPr>
+        <w:t xml:space="preserve">, </w:t>
       </w:r>
       <w:r>
         <w:rPr>
@@ -4627,7 +4678,23 @@
           <w:szCs w:val="24"/>
         </w:rPr>
         <w:lastRenderedPageBreak/>
-        <w:t>interface ICsvSerializable which contains the method that they will have to implement to serialize the object data into a CSV String readable format. This will be called by all the classes that interact</w:t>
+        <w:t xml:space="preserve">interface </w:t>
+      </w:r>
+      <w:proofErr w:type="spellStart"/>
+      <w:r>
+        <w:rPr>
+          <w:rFonts w:ascii="Times New Roman" w:hAnsi="Times New Roman" w:cs="Times New Roman"/>
+          <w:szCs w:val="24"/>
+        </w:rPr>
+        <w:t>ICsvSerializable</w:t>
+      </w:r>
+      <w:proofErr w:type="spellEnd"/>
+      <w:r>
+        <w:rPr>
+          <w:rFonts w:ascii="Times New Roman" w:hAnsi="Times New Roman" w:cs="Times New Roman"/>
+          <w:szCs w:val="24"/>
+        </w:rPr>
+        <w:t xml:space="preserve"> which contains the method that they will have to implement to serialize the object data into a CSV String readable format. This will be called by all the classes that interact</w:t>
       </w:r>
       <w:r>
         <w:rPr>
@@ -4670,16 +4737,16 @@
           <w:rFonts w:cs="Times New Roman"/>
         </w:rPr>
       </w:pPr>
-      <w:bookmarkStart w:id="19" w:name="_Toc6452401"/>
-      <w:bookmarkStart w:id="20" w:name="_Toc6513349"/>
+      <w:bookmarkStart w:id="18" w:name="_Toc6452401"/>
+      <w:bookmarkStart w:id="19" w:name="_Toc6530573"/>
       <w:r>
         <w:rPr>
           <w:rFonts w:cs="Times New Roman"/>
         </w:rPr>
         <w:t>Object-Oriented Principles</w:t>
       </w:r>
+      <w:bookmarkEnd w:id="18"/>
       <w:bookmarkEnd w:id="19"/>
-      <w:bookmarkEnd w:id="20"/>
     </w:p>
     <w:p>
       <w:pPr>
@@ -4716,16 +4783,16 @@
           <w:rFonts w:cs="Times New Roman"/>
         </w:rPr>
       </w:pPr>
-      <w:bookmarkStart w:id="21" w:name="_Toc6452402"/>
-      <w:bookmarkStart w:id="22" w:name="_Toc6513350"/>
+      <w:bookmarkStart w:id="20" w:name="_Toc6452402"/>
+      <w:bookmarkStart w:id="21" w:name="_Toc6530574"/>
       <w:r>
         <w:rPr>
           <w:rFonts w:cs="Times New Roman"/>
         </w:rPr>
         <w:t>Inheritance</w:t>
       </w:r>
+      <w:bookmarkEnd w:id="20"/>
       <w:bookmarkEnd w:id="21"/>
-      <w:bookmarkEnd w:id="22"/>
     </w:p>
     <w:p>
       <w:pPr>
@@ -4828,7 +4895,39 @@
           <w:rFonts w:ascii="Times New Roman" w:hAnsi="Times New Roman" w:cs="Times New Roman"/>
           <w:szCs w:val="24"/>
         </w:rPr>
-        <w:t>attributes and functions from a superclass. This concept is prominent in our application, as many of our classes, specifically our CSVHelper and MenuUI classes inherit from a base class, as their respectively use similar attributes and/or functions from the super class.</w:t>
+        <w:t xml:space="preserve">attributes and functions from a superclass. This concept is prominent in our application, as many of our classes, specifically our </w:t>
+      </w:r>
+      <w:proofErr w:type="spellStart"/>
+      <w:r>
+        <w:rPr>
+          <w:rFonts w:ascii="Times New Roman" w:hAnsi="Times New Roman" w:cs="Times New Roman"/>
+          <w:szCs w:val="24"/>
+        </w:rPr>
+        <w:t>CSVHelper</w:t>
+      </w:r>
+      <w:proofErr w:type="spellEnd"/>
+      <w:r>
+        <w:rPr>
+          <w:rFonts w:ascii="Times New Roman" w:hAnsi="Times New Roman" w:cs="Times New Roman"/>
+          <w:szCs w:val="24"/>
+        </w:rPr>
+        <w:t xml:space="preserve"> and </w:t>
+      </w:r>
+      <w:proofErr w:type="spellStart"/>
+      <w:r>
+        <w:rPr>
+          <w:rFonts w:ascii="Times New Roman" w:hAnsi="Times New Roman" w:cs="Times New Roman"/>
+          <w:szCs w:val="24"/>
+        </w:rPr>
+        <w:t>MenuUI</w:t>
+      </w:r>
+      <w:proofErr w:type="spellEnd"/>
+      <w:r>
+        <w:rPr>
+          <w:rFonts w:ascii="Times New Roman" w:hAnsi="Times New Roman" w:cs="Times New Roman"/>
+          <w:szCs w:val="24"/>
+        </w:rPr>
+        <w:t xml:space="preserve"> classes inherit from a base class, as their respectively use similar attributes and/or functions from the super class.</w:t>
       </w:r>
     </w:p>
     <w:p>
@@ -4843,16 +4942,16 @@
           <w:rFonts w:cs="Times New Roman"/>
         </w:rPr>
       </w:pPr>
-      <w:bookmarkStart w:id="23" w:name="_Toc6452403"/>
-      <w:bookmarkStart w:id="24" w:name="_Toc6513351"/>
+      <w:bookmarkStart w:id="22" w:name="_Toc6452403"/>
+      <w:bookmarkStart w:id="23" w:name="_Toc6530575"/>
       <w:r>
         <w:rPr>
           <w:rFonts w:cs="Times New Roman"/>
         </w:rPr>
         <w:t>Encapsulation</w:t>
       </w:r>
+      <w:bookmarkEnd w:id="22"/>
       <w:bookmarkEnd w:id="23"/>
-      <w:bookmarkEnd w:id="24"/>
     </w:p>
     <w:p>
       <w:pPr>
@@ -4990,7 +5089,23 @@
           <w:rFonts w:ascii="Times New Roman" w:hAnsi="Times New Roman" w:cs="Times New Roman"/>
           <w:szCs w:val="24"/>
         </w:rPr>
-        <w:t xml:space="preserve"> RestaurantItem class demonstrates the concept of encapsulation by keeping its attributes to the protected state while keeping its accessor and mutator methods publicly accessible.</w:t>
+        <w:t xml:space="preserve"> </w:t>
+      </w:r>
+      <w:proofErr w:type="spellStart"/>
+      <w:r>
+        <w:rPr>
+          <w:rFonts w:ascii="Times New Roman" w:hAnsi="Times New Roman" w:cs="Times New Roman"/>
+          <w:szCs w:val="24"/>
+        </w:rPr>
+        <w:t>RestaurantItem</w:t>
+      </w:r>
+      <w:proofErr w:type="spellEnd"/>
+      <w:r>
+        <w:rPr>
+          <w:rFonts w:ascii="Times New Roman" w:hAnsi="Times New Roman" w:cs="Times New Roman"/>
+          <w:szCs w:val="24"/>
+        </w:rPr>
+        <w:t xml:space="preserve"> class demonstrates the concept of encapsulation by keeping its attributes to the protected state while keeping its accessor and mutator methods publicly accessible.</w:t>
       </w:r>
     </w:p>
     <w:p>
@@ -5005,16 +5120,16 @@
           <w:rFonts w:cs="Times New Roman"/>
         </w:rPr>
       </w:pPr>
-      <w:bookmarkStart w:id="25" w:name="_Toc6452404"/>
-      <w:bookmarkStart w:id="26" w:name="_Toc6513352"/>
+      <w:bookmarkStart w:id="24" w:name="_Toc6452404"/>
+      <w:bookmarkStart w:id="25" w:name="_Toc6530576"/>
       <w:r>
         <w:rPr>
           <w:rFonts w:cs="Times New Roman"/>
         </w:rPr>
         <w:t>Polymorphism</w:t>
       </w:r>
+      <w:bookmarkEnd w:id="24"/>
       <w:bookmarkEnd w:id="25"/>
-      <w:bookmarkEnd w:id="26"/>
     </w:p>
     <w:p>
       <w:pPr>
@@ -5167,12 +5282,21 @@
         </w:rPr>
         <w:t xml:space="preserve"> our </w:t>
       </w:r>
-      <w:r>
-        <w:rPr>
-          <w:rFonts w:ascii="Times New Roman" w:hAnsi="Times New Roman" w:cs="Times New Roman"/>
-          <w:szCs w:val="24"/>
-        </w:rPr>
-        <w:t xml:space="preserve">ScannerHelper class, </w:t>
+      <w:proofErr w:type="spellStart"/>
+      <w:r>
+        <w:rPr>
+          <w:rFonts w:ascii="Times New Roman" w:hAnsi="Times New Roman" w:cs="Times New Roman"/>
+          <w:szCs w:val="24"/>
+        </w:rPr>
+        <w:t>ScannerHelper</w:t>
+      </w:r>
+      <w:proofErr w:type="spellEnd"/>
+      <w:r>
+        <w:rPr>
+          <w:rFonts w:ascii="Times New Roman" w:hAnsi="Times New Roman" w:cs="Times New Roman"/>
+          <w:szCs w:val="24"/>
+        </w:rPr>
+        <w:t xml:space="preserve"> class, </w:t>
       </w:r>
       <w:r>
         <w:rPr>
@@ -5216,7 +5340,7 @@
         </w:rPr>
         <w:t>us to use the same method to do multiple task based on what we require the method to do</w:t>
       </w:r>
-      <w:bookmarkStart w:id="27" w:name="_Toc6452405"/>
+      <w:bookmarkStart w:id="26" w:name="_Toc6452405"/>
     </w:p>
     <w:p>
       <w:pPr>
@@ -5230,7 +5354,7 @@
           <w:rFonts w:cs="Times New Roman"/>
         </w:rPr>
       </w:pPr>
-      <w:bookmarkStart w:id="28" w:name="_Toc6513353"/>
+      <w:bookmarkStart w:id="27" w:name="_Toc6530577"/>
       <w:r>
         <w:rPr>
           <w:rFonts w:cs="Times New Roman"/>
@@ -5243,8 +5367,8 @@
         </w:rPr>
         <w:t>Future Features</w:t>
       </w:r>
+      <w:bookmarkEnd w:id="26"/>
       <w:bookmarkEnd w:id="27"/>
-      <w:bookmarkEnd w:id="28"/>
     </w:p>
     <w:p>
       <w:pPr>
@@ -5276,16 +5400,16 @@
           <w:rFonts w:cs="Times New Roman"/>
         </w:rPr>
       </w:pPr>
-      <w:bookmarkStart w:id="29" w:name="_Toc6452406"/>
-      <w:bookmarkStart w:id="30" w:name="_Toc6513354"/>
+      <w:bookmarkStart w:id="28" w:name="_Toc6452406"/>
+      <w:bookmarkStart w:id="29" w:name="_Toc6530578"/>
       <w:r>
         <w:rPr>
           <w:rFonts w:cs="Times New Roman"/>
         </w:rPr>
         <w:t>Restaurant Membership Feature</w:t>
       </w:r>
+      <w:bookmarkEnd w:id="28"/>
       <w:bookmarkEnd w:id="29"/>
-      <w:bookmarkEnd w:id="30"/>
     </w:p>
     <w:p>
       <w:pPr>
@@ -5375,16 +5499,16 @@
           <w:rFonts w:cs="Times New Roman"/>
         </w:rPr>
       </w:pPr>
-      <w:bookmarkStart w:id="31" w:name="_Toc6452407"/>
-      <w:bookmarkStart w:id="32" w:name="_Toc6513355"/>
+      <w:bookmarkStart w:id="30" w:name="_Toc6452407"/>
+      <w:bookmarkStart w:id="31" w:name="_Toc6530579"/>
       <w:r>
         <w:rPr>
           <w:rFonts w:cs="Times New Roman"/>
         </w:rPr>
         <w:t>Staff Login Feature</w:t>
       </w:r>
+      <w:bookmarkEnd w:id="30"/>
       <w:bookmarkEnd w:id="31"/>
-      <w:bookmarkEnd w:id="32"/>
     </w:p>
     <w:p>
       <w:pPr>
@@ -5475,7 +5599,7 @@
           <w:szCs w:val="24"/>
         </w:rPr>
       </w:pPr>
-      <w:bookmarkStart w:id="33" w:name="_Toc6452408"/>
+      <w:bookmarkStart w:id="32" w:name="_Toc6452408"/>
       <w:r>
         <w:rPr>
           <w:rFonts w:ascii="Times New Roman" w:hAnsi="Times New Roman" w:cs="Times New Roman"/>
@@ -5493,7 +5617,7 @@
           <w:szCs w:val="24"/>
         </w:rPr>
       </w:pPr>
-      <w:bookmarkStart w:id="34" w:name="_Toc6513356"/>
+      <w:bookmarkStart w:id="33" w:name="_Toc6530580"/>
       <w:r>
         <w:rPr>
           <w:rFonts w:cs="Times New Roman"/>
@@ -5502,22 +5626,30 @@
         <w:lastRenderedPageBreak/>
         <w:t>UML Class Diagram for RRPSS</w:t>
       </w:r>
+      <w:bookmarkEnd w:id="32"/>
+      <w:r>
+        <w:rPr>
+          <w:rFonts w:cs="Times New Roman"/>
+          <w:szCs w:val="24"/>
+        </w:rPr>
+        <w:t xml:space="preserve"> (separate file outside of report)</w:t>
+      </w:r>
       <w:bookmarkEnd w:id="33"/>
-      <w:bookmarkEnd w:id="34"/>
     </w:p>
     <w:p>
       <w:pPr>
         <w:pStyle w:val="Default"/>
         <w:spacing w:line="360" w:lineRule="auto"/>
       </w:pPr>
+      <w:bookmarkStart w:id="34" w:name="_GoBack"/>
       <w:r>
         <w:rPr>
           <w:noProof/>
         </w:rPr>
         <w:drawing>
-          <wp:inline distT="0" distB="0" distL="0" distR="0" wp14:anchorId="39A2675C" wp14:editId="14ED1902">
-            <wp:extent cx="5731510" cy="3786220"/>
-            <wp:effectExtent l="0" t="0" r="2540" b="5080"/>
+          <wp:inline distT="0" distB="0" distL="0" distR="0" wp14:anchorId="39A2675C" wp14:editId="789EC630">
+            <wp:extent cx="5730981" cy="4038027"/>
+            <wp:effectExtent l="0" t="0" r="3175" b="635"/>
             <wp:docPr id="3" name="Picture 3"/>
             <wp:cNvGraphicFramePr>
               <a:graphicFrameLocks xmlns:a="http://schemas.openxmlformats.org/drawingml/2006/main" noChangeAspect="1"/>
@@ -5547,7 +5679,7 @@
                   <pic:spPr bwMode="auto">
                     <a:xfrm>
                       <a:off x="0" y="0"/>
-                      <a:ext cx="5739582" cy="3791552"/>
+                      <a:ext cx="5746756" cy="4049142"/>
                     </a:xfrm>
                     <a:prstGeom prst="rect">
                       <a:avLst/>
@@ -5563,11 +5695,39 @@
           </wp:inline>
         </w:drawing>
       </w:r>
+      <w:bookmarkEnd w:id="34"/>
     </w:p>
     <w:p>
       <w:pPr>
         <w:pStyle w:val="Heading1"/>
         <w:spacing w:line="360" w:lineRule="auto"/>
+        <w:rPr>
+          <w:rFonts w:cs="Times New Roman"/>
+          <w:szCs w:val="24"/>
+        </w:rPr>
+      </w:pPr>
+      <w:bookmarkStart w:id="35" w:name="_Toc6452411"/>
+      <w:bookmarkStart w:id="36" w:name="_Toc6530581"/>
+      <w:r>
+        <w:rPr>
+          <w:rFonts w:cs="Times New Roman"/>
+          <w:szCs w:val="24"/>
+        </w:rPr>
+        <w:t>Sequence Diagram for Print Bill Invoice</w:t>
+      </w:r>
+      <w:bookmarkEnd w:id="35"/>
+      <w:r>
+        <w:rPr>
+          <w:rFonts w:cs="Times New Roman"/>
+          <w:szCs w:val="24"/>
+        </w:rPr>
+        <w:t xml:space="preserve"> (separate file outside of report)</w:t>
+      </w:r>
+      <w:bookmarkEnd w:id="36"/>
+    </w:p>
+    <w:p>
+      <w:pPr>
+        <w:ind w:left="-426"/>
         <w:rPr>
           <w:rFonts w:cs="Times New Roman"/>
           <w:szCs w:val="24"/>
@@ -5581,34 +5741,15 @@
           <w:docGrid w:linePitch="360"/>
         </w:sectPr>
       </w:pPr>
-      <w:bookmarkStart w:id="35" w:name="_Toc6452411"/>
-      <w:bookmarkStart w:id="36" w:name="_Toc6513357"/>
-      <w:r>
-        <w:rPr>
-          <w:rFonts w:cs="Times New Roman"/>
+      <w:r>
+        <w:rPr>
           <w:noProof/>
         </w:rPr>
         <w:drawing>
-          <wp:anchor distT="0" distB="0" distL="114300" distR="114300" simplePos="0" relativeHeight="251658244" behindDoc="1" locked="0" layoutInCell="1" allowOverlap="1" wp14:anchorId="181CE1D8" wp14:editId="73338DCA">
-            <wp:simplePos x="0" y="0"/>
-            <wp:positionH relativeFrom="margin">
-              <wp:align>center</wp:align>
-            </wp:positionH>
-            <wp:positionV relativeFrom="paragraph">
-              <wp:posOffset>615315</wp:posOffset>
-            </wp:positionV>
-            <wp:extent cx="5420360" cy="3125470"/>
-            <wp:effectExtent l="0" t="0" r="8890" b="0"/>
-            <wp:wrapTight wrapText="bothSides">
-              <wp:wrapPolygon edited="0">
-                <wp:start x="0" y="0"/>
-                <wp:lineTo x="0" y="21460"/>
-                <wp:lineTo x="21560" y="21460"/>
-                <wp:lineTo x="21560" y="0"/>
-                <wp:lineTo x="0" y="0"/>
-              </wp:wrapPolygon>
-            </wp:wrapTight>
-            <wp:docPr id="1412810744" name="Picture 1412810744"/>
+          <wp:inline distT="0" distB="0" distL="0" distR="0" wp14:anchorId="38089C18" wp14:editId="18ADDECE">
+            <wp:extent cx="6367047" cy="4028607"/>
+            <wp:effectExtent l="0" t="0" r="0" b="0"/>
+            <wp:docPr id="12" name="Picture 12"/>
             <wp:cNvGraphicFramePr>
               <a:graphicFrameLocks xmlns:a="http://schemas.openxmlformats.org/drawingml/2006/main" noChangeAspect="1"/>
             </wp:cNvGraphicFramePr>
@@ -5616,13 +5757,13 @@
               <a:graphicData uri="http://schemas.openxmlformats.org/drawingml/2006/picture">
                 <pic:pic xmlns:pic="http://schemas.openxmlformats.org/drawingml/2006/picture">
                   <pic:nvPicPr>
-                    <pic:cNvPr id="0" name="Picture 23"/>
+                    <pic:cNvPr id="0" name="Picture 1"/>
                     <pic:cNvPicPr>
                       <a:picLocks noChangeAspect="1" noChangeArrowheads="1"/>
                     </pic:cNvPicPr>
                   </pic:nvPicPr>
                   <pic:blipFill>
-                    <a:blip r:embed="rId15">
+                    <a:blip r:embed="rId15" cstate="print">
                       <a:extLst>
                         <a:ext uri="{28A0092B-C50C-407E-A947-70E740481C1C}">
                           <a14:useLocalDpi xmlns:a14="http://schemas.microsoft.com/office/drawing/2010/main" val="0"/>
@@ -5637,7 +5778,7 @@
                   <pic:spPr bwMode="auto">
                     <a:xfrm>
                       <a:off x="0" y="0"/>
-                      <a:ext cx="5420360" cy="3125470"/>
+                      <a:ext cx="6370409" cy="4030734"/>
                     </a:xfrm>
                     <a:prstGeom prst="rect">
                       <a:avLst/>
@@ -5650,24 +5791,9 @@
                 </pic:pic>
               </a:graphicData>
             </a:graphic>
-            <wp14:sizeRelH relativeFrom="page">
-              <wp14:pctWidth>0</wp14:pctWidth>
-            </wp14:sizeRelH>
-            <wp14:sizeRelV relativeFrom="page">
-              <wp14:pctHeight>0</wp14:pctHeight>
-            </wp14:sizeRelV>
-          </wp:anchor>
+          </wp:inline>
         </w:drawing>
       </w:r>
-      <w:r>
-        <w:rPr>
-          <w:rFonts w:cs="Times New Roman"/>
-          <w:szCs w:val="24"/>
-        </w:rPr>
-        <w:t>Sequence Diagram for Print Bill Invoice</w:t>
-      </w:r>
-      <w:bookmarkEnd w:id="35"/>
-      <w:bookmarkEnd w:id="36"/>
     </w:p>
     <w:p>
       <w:pPr>
@@ -5683,7 +5809,7 @@
         </w:rPr>
       </w:pPr>
       <w:bookmarkStart w:id="37" w:name="_Toc6452412"/>
-      <w:bookmarkStart w:id="38" w:name="_Toc6513358"/>
+      <w:bookmarkStart w:id="38" w:name="_Toc6530582"/>
       <w:r>
         <w:rPr>
           <w:rFonts w:cs="Times New Roman"/>
@@ -5707,7 +5833,7 @@
         </w:rPr>
       </w:pPr>
       <w:bookmarkStart w:id="39" w:name="_Toc6452413"/>
-      <w:bookmarkStart w:id="40" w:name="_Toc6513359"/>
+      <w:bookmarkStart w:id="40" w:name="_Toc6530583"/>
       <w:r>
         <w:rPr>
           <w:rFonts w:cs="Times New Roman"/>
@@ -6555,15 +6681,15 @@
           <w:rFonts w:cs="Times New Roman"/>
         </w:rPr>
       </w:pPr>
-      <w:bookmarkStart w:id="41" w:name="_Toc6452414"/>
-      <w:bookmarkStart w:id="42" w:name="_Toc6513360"/>
+      <w:bookmarkStart w:id="41" w:name="_Toc6530584"/>
+      <w:bookmarkStart w:id="42" w:name="_Toc6452414"/>
       <w:r>
         <w:rPr>
           <w:rFonts w:cs="Times New Roman"/>
         </w:rPr>
         <w:t>Check for Table Availability</w:t>
       </w:r>
-      <w:bookmarkEnd w:id="42"/>
+      <w:bookmarkEnd w:id="41"/>
     </w:p>
     <w:tbl>
       <w:tblPr>
@@ -6791,8 +6917,8 @@
           <w:rFonts w:cs="Times New Roman"/>
         </w:rPr>
       </w:pPr>
-      <w:bookmarkStart w:id="43" w:name="_Toc6513361"/>
-      <w:bookmarkEnd w:id="41"/>
+      <w:bookmarkStart w:id="43" w:name="_Toc6530585"/>
+      <w:bookmarkEnd w:id="42"/>
       <w:r>
         <w:rPr>
           <w:rFonts w:cs="Times New Roman"/>
@@ -7547,7 +7673,13 @@
         </w:rPr>
       </w:pPr>
       <w:bookmarkStart w:id="44" w:name="_Toc6452418"/>
-      <w:bookmarkStart w:id="45" w:name="_Toc6513362"/>
+      <w:bookmarkStart w:id="45" w:name="_Toc6530586"/>
+      <w:r>
+        <w:rPr>
+          <w:rFonts w:cs="Times New Roman"/>
+        </w:rPr>
+        <w:t xml:space="preserve">Checkout Order and </w:t>
+      </w:r>
       <w:r>
         <w:rPr>
           <w:rFonts w:cs="Times New Roman"/>
@@ -7556,29 +7688,6 @@
       </w:r>
       <w:bookmarkEnd w:id="44"/>
       <w:bookmarkEnd w:id="45"/>
-    </w:p>
-    <w:p>
-      <w:pPr>
-        <w:pStyle w:val="Heading3"/>
-        <w:numPr>
-          <w:ilvl w:val="2"/>
-          <w:numId w:val="12"/>
-        </w:numPr>
-        <w:spacing w:line="360" w:lineRule="auto"/>
-        <w:rPr>
-          <w:rFonts w:cs="Times New Roman"/>
-        </w:rPr>
-      </w:pPr>
-      <w:bookmarkStart w:id="46" w:name="_Toc6452419"/>
-      <w:bookmarkStart w:id="47" w:name="_Toc6513363"/>
-      <w:r>
-        <w:rPr>
-          <w:rFonts w:cs="Times New Roman"/>
-        </w:rPr>
-        <w:t>Checkout Order</w:t>
-      </w:r>
-      <w:bookmarkEnd w:id="46"/>
-      <w:bookmarkEnd w:id="47"/>
     </w:p>
     <w:tbl>
       <w:tblPr>
@@ -8515,17 +8624,16 @@
           <w:rFonts w:cs="Times New Roman"/>
         </w:rPr>
       </w:pPr>
-      <w:bookmarkStart w:id="48" w:name="_Toc6452420"/>
-      <w:bookmarkStart w:id="49" w:name="_Toc6513364"/>
+      <w:bookmarkStart w:id="46" w:name="_Toc6452420"/>
+      <w:bookmarkStart w:id="47" w:name="_Toc6530587"/>
       <w:r>
         <w:rPr>
           <w:rFonts w:cs="Times New Roman"/>
         </w:rPr>
-        <w:lastRenderedPageBreak/>
         <w:t>Generating Sales Revenue</w:t>
       </w:r>
-      <w:bookmarkEnd w:id="48"/>
-      <w:bookmarkEnd w:id="49"/>
+      <w:bookmarkEnd w:id="46"/>
+      <w:bookmarkEnd w:id="47"/>
     </w:p>
     <w:tbl>
       <w:tblPr>
@@ -8765,6 +8873,7 @@
                 <w:rFonts w:ascii="Times New Roman" w:hAnsi="Times New Roman" w:cs="Times New Roman"/>
                 <w:szCs w:val="24"/>
               </w:rPr>
+              <w:lastRenderedPageBreak/>
               <w:t>2.</w:t>
             </w:r>
           </w:p>
@@ -8902,14 +9011,14 @@
           <w:rFonts w:cs="Times New Roman"/>
         </w:rPr>
       </w:pPr>
-      <w:bookmarkStart w:id="50" w:name="_Toc6513365"/>
+      <w:bookmarkStart w:id="48" w:name="_Toc6530588"/>
       <w:r>
         <w:rPr>
           <w:rFonts w:cs="Times New Roman"/>
         </w:rPr>
         <w:t>Menu Item Management</w:t>
       </w:r>
-      <w:bookmarkEnd w:id="50"/>
+      <w:bookmarkEnd w:id="48"/>
     </w:p>
     <w:tbl>
       <w:tblPr>
@@ -9426,6 +9535,7 @@
             <w:r>
               <w:rPr>
                 <w:rFonts w:ascii="Times New Roman" w:hAnsi="Times New Roman" w:cs="Times New Roman"/>
+                <w:noProof/>
               </w:rPr>
               <w:drawing>
                 <wp:inline distT="0" distB="0" distL="0" distR="0" wp14:anchorId="0D49DA30" wp14:editId="24FAC500">
@@ -9466,6 +9576,7 @@
             <w:r>
               <w:rPr>
                 <w:rFonts w:ascii="Times New Roman" w:hAnsi="Times New Roman" w:cs="Times New Roman"/>
+                <w:noProof/>
               </w:rPr>
               <w:drawing>
                 <wp:inline distT="0" distB="0" distL="0" distR="0" wp14:anchorId="6AEC6C4E" wp14:editId="46E18812">
@@ -9519,14 +9630,14 @@
           <w:rFonts w:cs="Times New Roman"/>
         </w:rPr>
       </w:pPr>
-      <w:bookmarkStart w:id="51" w:name="_Toc6513366"/>
+      <w:bookmarkStart w:id="49" w:name="_Toc6530589"/>
       <w:r>
         <w:rPr>
           <w:rFonts w:cs="Times New Roman"/>
         </w:rPr>
         <w:t>Promotion Management</w:t>
       </w:r>
-      <w:bookmarkEnd w:id="51"/>
+      <w:bookmarkEnd w:id="49"/>
     </w:p>
     <w:tbl>
       <w:tblPr>
@@ -10162,6 +10273,7 @@
         <w:docPartUnique/>
       </w:docPartObj>
     </w:sdtPr>
+    <w:sdtEndPr/>
     <w:sdtContent>
       <w:sdt>
         <w:sdtPr>
@@ -10171,6 +10283,7 @@
             <w:docPartUnique/>
           </w:docPartObj>
         </w:sdtPr>
+        <w:sdtEndPr/>
         <w:sdtContent>
           <w:p>
             <w:pPr>
@@ -13831,7 +13944,7 @@
 </file>
 
 <file path=customXml/itemProps1.xml><?xml version="1.0" encoding="utf-8"?>
-<ds:datastoreItem xmlns:ds="http://schemas.openxmlformats.org/officeDocument/2006/customXml" ds:itemID="{FA1DA5DA-9E5D-4D88-BE6C-A45B0C60CF10}">
+<ds:datastoreItem xmlns:ds="http://schemas.openxmlformats.org/officeDocument/2006/customXml" ds:itemID="{36A04386-15D3-40B9-8454-06E1AE965C71}">
   <ds:schemaRefs>
     <ds:schemaRef ds:uri="http://schemas.openxmlformats.org/officeDocument/2006/bibliography"/>
   </ds:schemaRefs>

</xml_diff>